<commit_message>
customers table created, and used for writing doc
</commit_message>
<xml_diff>
--- a/public/sample.docx
+++ b/public/sample.docx
@@ -27,7 +27,10 @@
         <w:t>$</w:t>
       </w:r>
       <w:r>
-        <w:t>{ugyfelnev</w:t>
+        <w:t>{</w:t>
+      </w:r>
+      <w:r>
+        <w:t>customername</w:t>
       </w:r>
       <w:r>
         <w:t>}</w:t>
@@ -35,22 +38,37 @@
     </w:p>
     <w:p>
       <w:r>
-        <w:t>Cím: ${cim}</w:t>
+        <w:t>Cím: ${</w:t>
+      </w:r>
+      <w:r>
+        <w:t>address</w:t>
+      </w:r>
+      <w:r>
+        <w:t>}</w:t>
       </w:r>
     </w:p>
     <w:p>
       <w:r>
-        <w:t>Cégvezető: ${vezeto}</w:t>
+        <w:t>Cégvezető: ${</w:t>
+      </w:r>
+      <w:r>
+        <w:t>leader</w:t>
+      </w:r>
+      <w:r>
+        <w:t>}</w:t>
       </w:r>
     </w:p>
     <w:p>
       <w:r>
-        <w:t>Telefonszám:</w:t>
+        <w:t>Telefonszám: ${</w:t>
+      </w:r>
+      <w:r>
+        <w:t>phone</w:t>
       </w:r>
       <w:bookmarkStart w:id="0" w:name="_GoBack"/>
       <w:bookmarkEnd w:id="0"/>
       <w:r>
-        <w:t xml:space="preserve"> ${telefonszam}</w:t>
+        <w:t>}</w:t>
       </w:r>
     </w:p>
     <w:p>

</xml_diff>